<commit_message>
Fundamentos diseño web. Media queries. Resposive Design. Diseño Adaptativo
</commit_message>
<xml_diff>
--- a/assets/_docs/trimestre_2/08_prototipo_no_funcional/_ruta_diseño_web/01_pasos_diseño_web.docx
+++ b/assets/_docs/trimestre_2/08_prototipo_no_funcional/_ruta_diseño_web/01_pasos_diseño_web.docx
@@ -275,19 +275,7 @@
       </w:r>
       <w:proofErr w:type="spellEnd"/>
       <w:r>
-        <w:t xml:space="preserve"> que; </w:t>
-      </w:r>
-      <w:r>
-        <w:t xml:space="preserve">se organizan </w:t>
-      </w:r>
-      <w:r>
-        <w:t xml:space="preserve">por componentes, </w:t>
-      </w:r>
-      <w:r>
-        <w:t xml:space="preserve">implementan un </w:t>
-      </w:r>
-      <w:r>
-        <w:t xml:space="preserve">diseño reactivo, conexión a la base de datos, entre otras ventajas. </w:t>
+        <w:t xml:space="preserve"> que; se organizan por componentes, implementan un diseño reactivo, conexión a la base de datos, entre otras ventajas. </w:t>
       </w:r>
     </w:p>
     <w:p>
@@ -448,6 +436,32 @@
         </w:numPr>
         <w:spacing w:after="0" w:line="276" w:lineRule="auto"/>
       </w:pPr>
+      <w:r>
+        <w:t xml:space="preserve">Media </w:t>
+      </w:r>
+      <w:proofErr w:type="spellStart"/>
+      <w:r>
+        <w:t>Queries</w:t>
+      </w:r>
+      <w:proofErr w:type="spellEnd"/>
+      <w:r>
+        <w:t xml:space="preserve">. Responsive </w:t>
+      </w:r>
+      <w:proofErr w:type="spellStart"/>
+      <w:r>
+        <w:t>Design</w:t>
+      </w:r>
+      <w:proofErr w:type="spellEnd"/>
+    </w:p>
+    <w:p>
+      <w:pPr>
+        <w:pStyle w:val="Prrafodelista"/>
+        <w:numPr>
+          <w:ilvl w:val="1"/>
+          <w:numId w:val="3"/>
+        </w:numPr>
+        <w:spacing w:after="0" w:line="276" w:lineRule="auto"/>
+      </w:pPr>
       <w:proofErr w:type="spellStart"/>
       <w:r>
         <w:t>FrameWork</w:t>
@@ -456,32 +470,6 @@
       <w:r>
         <w:t xml:space="preserve"> de Presentación: Bootstrap</w:t>
       </w:r>
-    </w:p>
-    <w:p>
-      <w:pPr>
-        <w:pStyle w:val="Prrafodelista"/>
-        <w:numPr>
-          <w:ilvl w:val="1"/>
-          <w:numId w:val="3"/>
-        </w:numPr>
-        <w:spacing w:after="0" w:line="276" w:lineRule="auto"/>
-      </w:pPr>
-      <w:r>
-        <w:t xml:space="preserve">Media </w:t>
-      </w:r>
-      <w:proofErr w:type="spellStart"/>
-      <w:r>
-        <w:t>Queries</w:t>
-      </w:r>
-      <w:proofErr w:type="spellEnd"/>
-      <w:r>
-        <w:t xml:space="preserve">. Responsive </w:t>
-      </w:r>
-      <w:proofErr w:type="spellStart"/>
-      <w:r>
-        <w:t>Design</w:t>
-      </w:r>
-      <w:proofErr w:type="spellEnd"/>
     </w:p>
     <w:p>
       <w:pPr>

</xml_diff>

<commit_message>
Fundamentos diseño web. Media queries. Resposive Design. Diseño Adapt…
</commit_message>
<xml_diff>
--- a/assets/_docs/trimestre_2/08_prototipo_no_funcional/_ruta_diseño_web/01_pasos_diseño_web.docx
+++ b/assets/_docs/trimestre_2/08_prototipo_no_funcional/_ruta_diseño_web/01_pasos_diseño_web.docx
@@ -468,11 +468,19 @@
       </w:r>
       <w:proofErr w:type="spellEnd"/>
       <w:r>
-        <w:t xml:space="preserve"> de Presentación: Bootstrap</w:t>
-      </w:r>
-      <w:r>
-        <w:t xml:space="preserve"> I</w:t>
-      </w:r>
+        <w:t xml:space="preserve"> de Presentación: </w:t>
+      </w:r>
+      <w:bookmarkStart w:id="0" w:name="_Hlk181040287"/>
+      <w:r>
+        <w:t>Bootstrap</w:t>
+      </w:r>
+      <w:r>
+        <w:t xml:space="preserve"> </w:t>
+      </w:r>
+      <w:r>
+        <w:t>1ra Parte</w:t>
+      </w:r>
+      <w:bookmarkEnd w:id="0"/>
     </w:p>
     <w:p>
       <w:pPr>
@@ -524,6 +532,9 @@
           <w:numId w:val="3"/>
         </w:numPr>
         <w:spacing w:after="0" w:line="276" w:lineRule="auto"/>
+        <w:rPr>
+          <w:u w:val="single"/>
+        </w:rPr>
       </w:pPr>
       <w:r>
         <w:t>Imágenes</w:t>
@@ -552,6 +563,19 @@
         <w:spacing w:after="0" w:line="276" w:lineRule="auto"/>
       </w:pPr>
       <w:r>
+        <w:t>Mapa</w:t>
+      </w:r>
+    </w:p>
+    <w:p>
+      <w:pPr>
+        <w:pStyle w:val="Prrafodelista"/>
+        <w:numPr>
+          <w:ilvl w:val="1"/>
+          <w:numId w:val="3"/>
+        </w:numPr>
+        <w:spacing w:after="0" w:line="276" w:lineRule="auto"/>
+      </w:pPr>
+      <w:r>
         <w:t>Sonidos</w:t>
       </w:r>
     </w:p>
@@ -570,10 +594,16 @@
       </w:r>
       <w:proofErr w:type="spellEnd"/>
       <w:r>
-        <w:t xml:space="preserve"> de Presentación: Bootstrap</w:t>
-      </w:r>
-      <w:r>
-        <w:t xml:space="preserve"> II</w:t>
+        <w:t xml:space="preserve"> de Presentación: </w:t>
+      </w:r>
+      <w:r>
+        <w:t xml:space="preserve">Bootstrap </w:t>
+      </w:r>
+      <w:r>
+        <w:t>2da</w:t>
+      </w:r>
+      <w:r>
+        <w:t xml:space="preserve"> Parte</w:t>
       </w:r>
     </w:p>
     <w:p>
@@ -718,6 +748,7 @@
       </w:pPr>
       <w:proofErr w:type="spellStart"/>
       <w:r>
+        <w:lastRenderedPageBreak/>
         <w:t>Framework</w:t>
       </w:r>
       <w:r>

</xml_diff>